<commit_message>
add item list to fashion accessories
</commit_message>
<xml_diff>
--- a/fashion accessories/fashion _accessories_content.docx
+++ b/fashion accessories/fashion _accessories_content.docx
@@ -18,7 +18,39 @@
           <w:sz w:val="36"/>
           <w:szCs w:val="36"/>
         </w:rPr>
+        <w:t>Top 15</w:t>
+      </w:r>
+      <w:r>
+        <w:rPr>
+          <w:b/>
+          <w:sz w:val="36"/>
+          <w:szCs w:val="36"/>
+        </w:rPr>
+        <w:t xml:space="preserve"> </w:t>
+      </w:r>
+      <w:r>
+        <w:rPr>
+          <w:b/>
+          <w:sz w:val="36"/>
+          <w:szCs w:val="36"/>
+        </w:rPr>
         <w:t>Fashion Accessories</w:t>
+      </w:r>
+      <w:r>
+        <w:rPr>
+          <w:b/>
+          <w:sz w:val="36"/>
+          <w:szCs w:val="36"/>
+        </w:rPr>
+        <w:t xml:space="preserve"> </w:t>
+      </w:r>
+      <w:r>
+        <w:rPr>
+          <w:b/>
+          <w:sz w:val="36"/>
+          <w:szCs w:val="36"/>
+        </w:rPr>
+        <w:t>for Men in 2019</w:t>
       </w:r>
     </w:p>
     <w:p>
@@ -43,13 +75,68 @@
     <w:p/>
     <w:p>
       <w:r>
+        <w:t xml:space="preserve">Different types of </w:t>
+      </w:r>
+      <w:r>
+        <w:t>accessories</w:t>
+      </w:r>
+      <w:r>
+        <w:t xml:space="preserve"> are available in the market now.</w:t>
+      </w:r>
+      <w:r>
+        <w:t xml:space="preserve"> In this article we are discussing some top </w:t>
+      </w:r>
+      <w:r>
+        <w:t xml:space="preserve">15 </w:t>
+      </w:r>
+      <w:r>
+        <w:t>fashion accessories</w:t>
+      </w:r>
+      <w:r>
+        <w:t xml:space="preserve"> for men</w:t>
+      </w:r>
+      <w:r>
+        <w:t xml:space="preserve"> in 2019.</w:t>
+      </w:r>
+    </w:p>
+    <w:p/>
+    <w:p>
+      <w:pPr>
+        <w:rPr>
+          <w:rFonts w:ascii="Calibri" w:hAnsi="Calibri" w:cs="Calibri"/>
+          <w:color w:val="000000"/>
+        </w:rPr>
+      </w:pPr>
+      <w:r>
         <w:rPr>
           <w:rFonts w:ascii="Calibri" w:hAnsi="Calibri" w:cs="Calibri"/>
           <w:b/>
           <w:bCs/>
           <w:color w:val="000000"/>
-        </w:rPr>
-        <w:t xml:space="preserve">Smart hand watch </w:t>
+          <w:sz w:val="32"/>
+          <w:szCs w:val="32"/>
+        </w:rPr>
+        <w:t>H</w:t>
+      </w:r>
+      <w:r>
+        <w:rPr>
+          <w:rFonts w:ascii="Calibri" w:hAnsi="Calibri" w:cs="Calibri"/>
+          <w:b/>
+          <w:bCs/>
+          <w:color w:val="000000"/>
+          <w:sz w:val="32"/>
+          <w:szCs w:val="32"/>
+        </w:rPr>
+        <w:t>and watch</w:t>
+      </w:r>
+      <w:r>
+        <w:rPr>
+          <w:rFonts w:ascii="Calibri" w:hAnsi="Calibri" w:cs="Calibri"/>
+          <w:b/>
+          <w:bCs/>
+          <w:color w:val="000000"/>
+        </w:rPr>
+        <w:t xml:space="preserve"> </w:t>
       </w:r>
       <w:r>
         <w:rPr>
@@ -59,22 +146,203 @@
         <w:br/>
         <w:t xml:space="preserve">The hand watch is of equal importance for both fashion and need. In this era of fashion, </w:t>
       </w:r>
-      <w:proofErr w:type="gramStart"/>
-      <w:r>
-        <w:rPr>
-          <w:rFonts w:ascii="Calibri" w:hAnsi="Calibri" w:cs="Calibri"/>
-          <w:color w:val="000000"/>
-        </w:rPr>
-        <w:t>The</w:t>
-      </w:r>
-      <w:proofErr w:type="gramEnd"/>
-      <w:r>
-        <w:rPr>
-          <w:rFonts w:ascii="Calibri" w:hAnsi="Calibri" w:cs="Calibri"/>
-          <w:color w:val="000000"/>
-        </w:rPr>
-        <w:t xml:space="preserve"> tendency to assert personality and interests is not less. That's why hand watch has a large part of the boys' fashion.  Young people have a lot of enthusiasm for this watch. A thick chain watch or big dial watch is the choice of young people. But teenager likes to wear sports watches most. For a casual look, chains and big dial watches are more popular. And for the formal look, small dial leather or chain watch is best. Pocket watches are also the choice for many people to enrich the aristocracy. Moreover, the clock should be selected according to the clothes. Shirt with jeans can be worn with a bigger dial clock chain. Again, with a formal dress, the smooth belt medium dial will look good.</w:t>
-      </w:r>
+      <w:r>
+        <w:rPr>
+          <w:rFonts w:ascii="Calibri" w:hAnsi="Calibri" w:cs="Calibri"/>
+          <w:color w:val="000000"/>
+        </w:rPr>
+        <w:t>the</w:t>
+      </w:r>
+      <w:r>
+        <w:rPr>
+          <w:rFonts w:ascii="Calibri" w:hAnsi="Calibri" w:cs="Calibri"/>
+          <w:color w:val="000000"/>
+        </w:rPr>
+        <w:t xml:space="preserve"> tendency to assert personality and interests is not less. That's why hand watch has a large part of the boys' fashion.  </w:t>
+      </w:r>
+    </w:p>
+    <w:p>
+      <w:pPr>
+        <w:rPr>
+          <w:rFonts w:ascii="Calibri" w:hAnsi="Calibri" w:cs="Calibri"/>
+          <w:color w:val="000000"/>
+        </w:rPr>
+      </w:pPr>
+      <w:r>
+        <w:rPr>
+          <w:rFonts w:ascii="Calibri" w:hAnsi="Calibri" w:cs="Calibri"/>
+          <w:color w:val="000000"/>
+        </w:rPr>
+        <w:t>Young people have a lot of enthusiasm for this watch. A thick chain watch or big dial watch is the choice of young people. But teenager likes to wear sports watches most. For a casual look, chains and big dial watches are more popular. And for the formal look, small dial leather or chain watch is best.</w:t>
+      </w:r>
+    </w:p>
+    <w:p>
+      <w:pPr>
+        <w:rPr>
+          <w:rFonts w:ascii="Calibri" w:hAnsi="Calibri" w:cs="Calibri"/>
+          <w:color w:val="000000"/>
+        </w:rPr>
+      </w:pPr>
+      <w:r>
+        <w:rPr>
+          <w:rFonts w:ascii="Calibri" w:hAnsi="Calibri" w:cs="Calibri"/>
+          <w:color w:val="000000"/>
+        </w:rPr>
+        <w:t xml:space="preserve"> Pocket watches are also the choice for many people to enrich the aristocracy. Moreover, the clock should be selected according to the clothes. Shirt with jeans can be worn with a bigger dial clock chain. Again, with a formal dress, the smooth belt medium dial will look good.</w:t>
+      </w:r>
+    </w:p>
+    <w:p>
+      <w:pPr>
+        <w:rPr>
+          <w:rFonts w:ascii="Calibri" w:hAnsi="Calibri" w:cs="Calibri"/>
+          <w:color w:val="000000"/>
+        </w:rPr>
+      </w:pPr>
+    </w:p>
+    <w:p>
+      <w:pPr>
+        <w:rPr>
+          <w:rFonts w:ascii="Calibri" w:hAnsi="Calibri" w:cs="Calibri"/>
+          <w:color w:val="000000"/>
+        </w:rPr>
+      </w:pPr>
+    </w:p>
+    <w:p>
+      <w:pPr>
+        <w:rPr>
+          <w:rFonts w:ascii="Calibri" w:hAnsi="Calibri" w:cs="Calibri"/>
+          <w:color w:val="000000"/>
+        </w:rPr>
+      </w:pPr>
+    </w:p>
+    <w:p>
+      <w:pPr>
+        <w:spacing w:after="0" w:line="240" w:lineRule="auto"/>
+        <w:outlineLvl w:val="1"/>
+        <w:rPr>
+          <w:rFonts w:ascii="Times New Roman" w:eastAsia="Times New Roman" w:hAnsi="Times New Roman" w:cs="Times New Roman"/>
+          <w:bCs/>
+        </w:rPr>
+      </w:pPr>
+      <w:r>
+        <w:rPr>
+          <w:rFonts w:ascii="Times New Roman" w:eastAsia="Times New Roman" w:hAnsi="Times New Roman" w:cs="Times New Roman"/>
+          <w:bCs/>
+        </w:rPr>
+        <w:t>Sunglasses</w:t>
+      </w:r>
+    </w:p>
+    <w:p>
+      <w:pPr>
+        <w:spacing w:after="0" w:line="240" w:lineRule="auto"/>
+        <w:outlineLvl w:val="1"/>
+        <w:rPr>
+          <w:rFonts w:ascii="Times New Roman" w:eastAsia="Times New Roman" w:hAnsi="Times New Roman" w:cs="Times New Roman"/>
+          <w:bCs/>
+        </w:rPr>
+      </w:pPr>
+      <w:r>
+        <w:rPr>
+          <w:rFonts w:ascii="Times New Roman" w:eastAsia="Times New Roman" w:hAnsi="Times New Roman" w:cs="Times New Roman"/>
+          <w:bCs/>
+        </w:rPr>
+        <w:t>Shoes</w:t>
+      </w:r>
+    </w:p>
+    <w:p>
+      <w:pPr>
+        <w:spacing w:after="0" w:line="240" w:lineRule="auto"/>
+        <w:outlineLvl w:val="1"/>
+        <w:rPr>
+          <w:rFonts w:ascii="Times New Roman" w:eastAsia="Times New Roman" w:hAnsi="Times New Roman" w:cs="Times New Roman"/>
+          <w:bCs/>
+        </w:rPr>
+      </w:pPr>
+      <w:r>
+        <w:rPr>
+          <w:rFonts w:ascii="Times New Roman" w:eastAsia="Times New Roman" w:hAnsi="Times New Roman" w:cs="Times New Roman"/>
+          <w:bCs/>
+        </w:rPr>
+        <w:t>Belts</w:t>
+      </w:r>
+    </w:p>
+    <w:p>
+      <w:pPr>
+        <w:pStyle w:val="Heading2"/>
+        <w:spacing w:before="0" w:beforeAutospacing="0" w:after="0" w:afterAutospacing="0"/>
+        <w:rPr>
+          <w:sz w:val="22"/>
+          <w:szCs w:val="22"/>
+        </w:rPr>
+      </w:pPr>
+      <w:r>
+        <w:rPr>
+          <w:rStyle w:val="Strong"/>
+          <w:bCs/>
+          <w:sz w:val="22"/>
+          <w:szCs w:val="22"/>
+        </w:rPr>
+        <w:t>Rings</w:t>
+      </w:r>
+    </w:p>
+    <w:p>
+      <w:pPr>
+        <w:pStyle w:val="Heading2"/>
+        <w:spacing w:before="0" w:beforeAutospacing="0" w:after="0" w:afterAutospacing="0"/>
+        <w:rPr>
+          <w:rStyle w:val="Strong"/>
+          <w:bCs/>
+          <w:sz w:val="22"/>
+          <w:szCs w:val="22"/>
+        </w:rPr>
+      </w:pPr>
+      <w:r>
+        <w:rPr>
+          <w:rStyle w:val="Strong"/>
+          <w:bCs/>
+          <w:sz w:val="22"/>
+          <w:szCs w:val="22"/>
+        </w:rPr>
+        <w:t>Suit accessories</w:t>
+      </w:r>
+    </w:p>
+    <w:p>
+      <w:pPr>
+        <w:pStyle w:val="Heading2"/>
+        <w:spacing w:before="0" w:beforeAutospacing="0" w:after="0" w:afterAutospacing="0"/>
+        <w:rPr>
+          <w:sz w:val="22"/>
+          <w:szCs w:val="22"/>
+        </w:rPr>
+      </w:pPr>
+      <w:r>
+        <w:rPr>
+          <w:rStyle w:val="Strong"/>
+          <w:bCs/>
+          <w:sz w:val="22"/>
+          <w:szCs w:val="22"/>
+        </w:rPr>
+        <w:t>Bracelets</w:t>
+      </w:r>
+    </w:p>
+    <w:p>
+      <w:pPr>
+        <w:pStyle w:val="Heading2"/>
+        <w:spacing w:before="0" w:beforeAutospacing="0" w:after="0" w:afterAutospacing="0"/>
+        <w:rPr>
+          <w:sz w:val="22"/>
+          <w:szCs w:val="22"/>
+        </w:rPr>
+      </w:pPr>
+    </w:p>
+    <w:p>
+      <w:pPr>
+        <w:spacing w:after="0"/>
+        <w:rPr>
+          <w:rFonts w:ascii="Calibri" w:hAnsi="Calibri" w:cs="Calibri"/>
+          <w:color w:val="000000"/>
+        </w:rPr>
+      </w:pPr>
     </w:p>
     <w:sectPr>
       <w:pgSz w:w="12240" w:h="15840"/>
@@ -246,6 +514,25 @@
     <w:name w:val="Normal"/>
     <w:qFormat/>
   </w:style>
+  <w:style w:type="paragraph" w:styleId="Heading2">
+    <w:name w:val="heading 2"/>
+    <w:basedOn w:val="Normal"/>
+    <w:link w:val="Heading2Char"/>
+    <w:uiPriority w:val="9"/>
+    <w:qFormat/>
+    <w:rsid w:val="00EE0C6B"/>
+    <w:pPr>
+      <w:spacing w:before="100" w:beforeAutospacing="1" w:after="100" w:afterAutospacing="1" w:line="240" w:lineRule="auto"/>
+      <w:outlineLvl w:val="1"/>
+    </w:pPr>
+    <w:rPr>
+      <w:rFonts w:ascii="Times New Roman" w:eastAsia="Times New Roman" w:hAnsi="Times New Roman" w:cs="Times New Roman"/>
+      <w:b/>
+      <w:bCs/>
+      <w:sz w:val="36"/>
+      <w:szCs w:val="36"/>
+    </w:rPr>
+  </w:style>
   <w:style w:type="character" w:default="1" w:styleId="DefaultParagraphFont">
     <w:name w:val="Default Paragraph Font"/>
     <w:uiPriority w:val="1"/>
@@ -326,6 +613,31 @@
     <w:name w:val="user-select-contain"/>
     <w:basedOn w:val="DefaultParagraphFont"/>
     <w:rsid w:val="00A72378"/>
+  </w:style>
+  <w:style w:type="character" w:customStyle="1" w:styleId="Heading2Char">
+    <w:name w:val="Heading 2 Char"/>
+    <w:basedOn w:val="DefaultParagraphFont"/>
+    <w:link w:val="Heading2"/>
+    <w:uiPriority w:val="9"/>
+    <w:rsid w:val="00EE0C6B"/>
+    <w:rPr>
+      <w:rFonts w:ascii="Times New Roman" w:eastAsia="Times New Roman" w:hAnsi="Times New Roman" w:cs="Times New Roman"/>
+      <w:b/>
+      <w:bCs/>
+      <w:sz w:val="36"/>
+      <w:szCs w:val="36"/>
+    </w:rPr>
+  </w:style>
+  <w:style w:type="character" w:styleId="Strong">
+    <w:name w:val="Strong"/>
+    <w:basedOn w:val="DefaultParagraphFont"/>
+    <w:uiPriority w:val="22"/>
+    <w:qFormat/>
+    <w:rsid w:val="00EE0C6B"/>
+    <w:rPr>
+      <w:b/>
+      <w:bCs/>
+    </w:rPr>
   </w:style>
 </w:styles>
 </file>

</xml_diff>

<commit_message>
add request email to fashion accessories
</commit_message>
<xml_diff>
--- a/fashion accessories/fashion _accessories_content.docx
+++ b/fashion accessories/fashion _accessories_content.docx
@@ -209,14 +209,6 @@
     </w:p>
     <w:p>
       <w:pPr>
-        <w:rPr>
-          <w:rFonts w:ascii="Calibri" w:hAnsi="Calibri" w:cs="Calibri"/>
-          <w:color w:val="000000"/>
-        </w:rPr>
-      </w:pPr>
-    </w:p>
-    <w:p>
-      <w:pPr>
         <w:spacing w:after="0" w:line="240" w:lineRule="auto"/>
         <w:outlineLvl w:val="1"/>
         <w:rPr>
@@ -332,6 +324,235 @@
         <w:rPr>
           <w:sz w:val="22"/>
           <w:szCs w:val="22"/>
+        </w:rPr>
+      </w:pPr>
+    </w:p>
+    <w:p>
+      <w:pPr>
+        <w:spacing w:after="0"/>
+        <w:rPr>
+          <w:rFonts w:ascii="Calibri" w:hAnsi="Calibri" w:cs="Calibri"/>
+          <w:color w:val="000000"/>
+        </w:rPr>
+      </w:pPr>
+    </w:p>
+    <w:p>
+      <w:pPr>
+        <w:spacing w:after="0"/>
+        <w:rPr>
+          <w:rFonts w:ascii="Calibri" w:hAnsi="Calibri" w:cs="Calibri"/>
+          <w:color w:val="000000"/>
+        </w:rPr>
+      </w:pPr>
+    </w:p>
+    <w:p>
+      <w:pPr>
+        <w:pStyle w:val="Heading1"/>
+        <w:spacing w:before="0"/>
+        <w:rPr>
+          <w:rFonts w:cs="Calibri"/>
+          <w:b w:val="0"/>
+          <w:color w:val="auto"/>
+          <w:sz w:val="24"/>
+          <w:szCs w:val="24"/>
+        </w:rPr>
+      </w:pPr>
+    </w:p>
+    <w:p>
+      <w:pPr>
+        <w:pStyle w:val="Heading1"/>
+        <w:spacing w:before="0"/>
+        <w:rPr>
+          <w:rFonts w:cs="Calibri"/>
+          <w:b w:val="0"/>
+          <w:color w:val="auto"/>
+          <w:sz w:val="24"/>
+          <w:szCs w:val="24"/>
+        </w:rPr>
+      </w:pPr>
+    </w:p>
+    <w:p>
+      <w:pPr>
+        <w:pStyle w:val="Heading1"/>
+        <w:spacing w:before="0"/>
+        <w:rPr>
+          <w:rFonts w:cs="Calibri"/>
+          <w:b w:val="0"/>
+          <w:color w:val="auto"/>
+          <w:sz w:val="24"/>
+          <w:szCs w:val="24"/>
+        </w:rPr>
+      </w:pPr>
+    </w:p>
+    <w:p>
+      <w:pPr>
+        <w:pStyle w:val="Heading1"/>
+        <w:spacing w:before="0"/>
+        <w:rPr>
+          <w:rStyle w:val="style-scope"/>
+          <w:b w:val="0"/>
+          <w:color w:val="auto"/>
+          <w:sz w:val="24"/>
+          <w:szCs w:val="24"/>
+        </w:rPr>
+      </w:pPr>
+      <w:r>
+        <w:rPr>
+          <w:rFonts w:cs="Calibri"/>
+          <w:b w:val="0"/>
+          <w:color w:val="auto"/>
+          <w:sz w:val="24"/>
+          <w:szCs w:val="24"/>
+        </w:rPr>
+        <w:t>I hope you are well. I follow your YouTube channel “</w:t>
+      </w:r>
+      <w:r>
+        <w:rPr>
+          <w:rStyle w:val="style-scope"/>
+          <w:b w:val="0"/>
+          <w:color w:val="auto"/>
+          <w:sz w:val="24"/>
+          <w:szCs w:val="24"/>
+        </w:rPr>
+        <w:t xml:space="preserve">Alex Costa” and I like your video content very much. All of you video is very good to see and any fashionable person must love your video. I think most people want to do some fashion accessories shopping after seeing your video. </w:t>
+      </w:r>
+    </w:p>
+    <w:p/>
+    <w:p>
+      <w:pPr>
+        <w:rPr>
+          <w:rFonts w:asciiTheme="majorHAnsi" w:hAnsiTheme="majorHAnsi"/>
+          <w:sz w:val="24"/>
+          <w:szCs w:val="24"/>
+        </w:rPr>
+      </w:pPr>
+      <w:r>
+        <w:rPr>
+          <w:rFonts w:asciiTheme="majorHAnsi" w:hAnsiTheme="majorHAnsi"/>
+          <w:sz w:val="24"/>
+          <w:szCs w:val="24"/>
+        </w:rPr>
+        <w:t>I am creating an article based website for Amazon affiliate marketing and for this website I want to add some of your video in my website alongside with my articles. Because I have already said that your video content is too good and my website will get some extra glamour with your video if you give the permission to use in my site.</w:t>
+      </w:r>
+    </w:p>
+    <w:p>
+      <w:pPr>
+        <w:pStyle w:val="NormalWeb"/>
+        <w:spacing w:before="0" w:beforeAutospacing="0"/>
+        <w:rPr>
+          <w:rFonts w:asciiTheme="majorHAnsi" w:hAnsiTheme="majorHAnsi"/>
+        </w:rPr>
+      </w:pPr>
+      <w:r>
+        <w:rPr>
+          <w:rFonts w:asciiTheme="majorHAnsi" w:hAnsiTheme="majorHAnsi"/>
+        </w:rPr>
+        <w:t>Therefore, I request you to please consider the request and give me the permission to use your video in my website. Please feel free to contact with me at your convenience, should you have any questions or require clarification concerning this topics.</w:t>
+      </w:r>
+      <w:r>
+        <w:rPr>
+          <w:rFonts w:asciiTheme="majorHAnsi" w:hAnsiTheme="majorHAnsi"/>
+        </w:rPr>
+        <w:t xml:space="preserve">  I am looking forward to hearing from you.</w:t>
+      </w:r>
+    </w:p>
+    <w:p>
+      <w:pPr>
+        <w:pStyle w:val="NormalWeb"/>
+        <w:spacing w:before="0" w:beforeAutospacing="0"/>
+        <w:rPr>
+          <w:rFonts w:asciiTheme="majorHAnsi" w:hAnsiTheme="majorHAnsi"/>
+        </w:rPr>
+      </w:pPr>
+    </w:p>
+    <w:p>
+      <w:pPr>
+        <w:pStyle w:val="NormalWeb"/>
+        <w:spacing w:before="0" w:beforeAutospacing="0"/>
+        <w:rPr>
+          <w:rFonts w:asciiTheme="majorHAnsi" w:hAnsiTheme="majorHAnsi"/>
+        </w:rPr>
+      </w:pPr>
+      <w:r>
+        <w:rPr>
+          <w:rFonts w:asciiTheme="majorHAnsi" w:hAnsiTheme="majorHAnsi"/>
+        </w:rPr>
+        <w:t>Thanking you</w:t>
+      </w:r>
+      <w:r>
+        <w:rPr>
+          <w:rFonts w:asciiTheme="majorHAnsi" w:hAnsiTheme="majorHAnsi"/>
+        </w:rPr>
+        <w:t>,</w:t>
+      </w:r>
+    </w:p>
+    <w:p>
+      <w:pPr>
+        <w:pStyle w:val="NormalWeb"/>
+        <w:spacing w:before="0" w:beforeAutospacing="0"/>
+        <w:rPr>
+          <w:rFonts w:asciiTheme="majorHAnsi" w:hAnsiTheme="majorHAnsi"/>
+        </w:rPr>
+      </w:pPr>
+      <w:r>
+        <w:rPr>
+          <w:rStyle w:val="Strong"/>
+          <w:rFonts w:asciiTheme="majorHAnsi" w:hAnsiTheme="majorHAnsi"/>
+          <w:b w:val="0"/>
+        </w:rPr>
+        <w:t>Yours follower</w:t>
+      </w:r>
+    </w:p>
+    <w:p>
+      <w:pPr>
+        <w:rPr>
+          <w:rFonts w:asciiTheme="majorHAnsi" w:hAnsiTheme="majorHAnsi"/>
+          <w:sz w:val="24"/>
+          <w:szCs w:val="24"/>
+        </w:rPr>
+      </w:pPr>
+      <w:proofErr w:type="spellStart"/>
+      <w:r>
+        <w:rPr>
+          <w:rFonts w:asciiTheme="majorHAnsi" w:hAnsiTheme="majorHAnsi"/>
+          <w:sz w:val="24"/>
+          <w:szCs w:val="24"/>
+        </w:rPr>
+        <w:t>Sajed</w:t>
+      </w:r>
+      <w:proofErr w:type="spellEnd"/>
+      <w:r>
+        <w:rPr>
+          <w:rFonts w:asciiTheme="majorHAnsi" w:hAnsiTheme="majorHAnsi"/>
+          <w:sz w:val="24"/>
+          <w:szCs w:val="24"/>
+        </w:rPr>
+        <w:t xml:space="preserve"> Ahmed Khan</w:t>
+      </w:r>
+    </w:p>
+    <w:p>
+      <w:pPr>
+        <w:rPr>
+          <w:rFonts w:asciiTheme="majorHAnsi" w:hAnsiTheme="majorHAnsi"/>
+          <w:sz w:val="24"/>
+          <w:szCs w:val="24"/>
+        </w:rPr>
+      </w:pPr>
+      <w:r>
+        <w:rPr>
+          <w:rFonts w:asciiTheme="majorHAnsi" w:hAnsiTheme="majorHAnsi"/>
+          <w:sz w:val="24"/>
+          <w:szCs w:val="24"/>
+        </w:rPr>
+        <w:t>Software Engineer</w:t>
+      </w:r>
+    </w:p>
+    <w:p>
+      <w:pPr>
+        <w:spacing w:after="0"/>
+        <w:rPr>
+          <w:rFonts w:ascii="Calibri" w:hAnsi="Calibri" w:cs="Calibri"/>
+          <w:color w:val="000000"/>
         </w:rPr>
       </w:pPr>
     </w:p>
@@ -513,6 +734,30 @@
   <w:style w:type="paragraph" w:default="1" w:styleId="Normal">
     <w:name w:val="Normal"/>
     <w:qFormat/>
+    <w:rsid w:val="00896962"/>
+  </w:style>
+  <w:style w:type="paragraph" w:styleId="Heading1">
+    <w:name w:val="heading 1"/>
+    <w:basedOn w:val="Normal"/>
+    <w:next w:val="Normal"/>
+    <w:link w:val="Heading1Char"/>
+    <w:uiPriority w:val="9"/>
+    <w:qFormat/>
+    <w:rsid w:val="00294362"/>
+    <w:pPr>
+      <w:keepNext/>
+      <w:keepLines/>
+      <w:spacing w:before="480" w:after="0"/>
+      <w:outlineLvl w:val="0"/>
+    </w:pPr>
+    <w:rPr>
+      <w:rFonts w:asciiTheme="majorHAnsi" w:eastAsiaTheme="majorEastAsia" w:hAnsiTheme="majorHAnsi" w:cstheme="majorBidi"/>
+      <w:b/>
+      <w:bCs/>
+      <w:color w:val="365F91" w:themeColor="accent1" w:themeShade="BF"/>
+      <w:sz w:val="28"/>
+      <w:szCs w:val="28"/>
+    </w:rPr>
   </w:style>
   <w:style w:type="paragraph" w:styleId="Heading2">
     <w:name w:val="heading 2"/>
@@ -637,6 +882,42 @@
     <w:rPr>
       <w:b/>
       <w:bCs/>
+    </w:rPr>
+  </w:style>
+  <w:style w:type="character" w:customStyle="1" w:styleId="Heading1Char">
+    <w:name w:val="Heading 1 Char"/>
+    <w:basedOn w:val="DefaultParagraphFont"/>
+    <w:link w:val="Heading1"/>
+    <w:uiPriority w:val="9"/>
+    <w:rsid w:val="00294362"/>
+    <w:rPr>
+      <w:rFonts w:asciiTheme="majorHAnsi" w:eastAsiaTheme="majorEastAsia" w:hAnsiTheme="majorHAnsi" w:cstheme="majorBidi"/>
+      <w:b/>
+      <w:bCs/>
+      <w:color w:val="365F91" w:themeColor="accent1" w:themeShade="BF"/>
+      <w:sz w:val="28"/>
+      <w:szCs w:val="28"/>
+    </w:rPr>
+  </w:style>
+  <w:style w:type="character" w:customStyle="1" w:styleId="style-scope">
+    <w:name w:val="style-scope"/>
+    <w:basedOn w:val="DefaultParagraphFont"/>
+    <w:rsid w:val="00294362"/>
+  </w:style>
+  <w:style w:type="paragraph" w:styleId="NormalWeb">
+    <w:name w:val="Normal (Web)"/>
+    <w:basedOn w:val="Normal"/>
+    <w:uiPriority w:val="99"/>
+    <w:semiHidden/>
+    <w:unhideWhenUsed/>
+    <w:rsid w:val="007B7B6C"/>
+    <w:pPr>
+      <w:spacing w:before="100" w:beforeAutospacing="1" w:after="100" w:afterAutospacing="1" w:line="240" w:lineRule="auto"/>
+    </w:pPr>
+    <w:rPr>
+      <w:rFonts w:ascii="Times New Roman" w:eastAsia="Times New Roman" w:hAnsi="Times New Roman" w:cs="Times New Roman"/>
+      <w:sz w:val="24"/>
+      <w:szCs w:val="24"/>
     </w:rPr>
   </w:style>
 </w:styles>

</xml_diff>